<commit_message>
Project overview & upgrade to alpha 24
</commit_message>
<xml_diff>
--- a/Project/Mouse GDD.docx
+++ b/Project/Mouse GDD.docx
@@ -5384,6 +5384,8 @@
       <w:r>
         <w:t>&lt;&lt;there should always be a cheap one that the player can afford&gt;&gt;</w:t>
       </w:r>
+      <w:bookmarkStart w:id="11" w:name="_GoBack"/>
+      <w:bookmarkEnd w:id="11"/>
     </w:p>
     <w:p>
       <w:pPr>
@@ -5440,11 +5442,11 @@
         <w:pStyle w:val="Heading3"/>
         <w:jc w:val="both"/>
       </w:pPr>
-      <w:bookmarkStart w:id="11" w:name="_Toc33116673"/>
+      <w:bookmarkStart w:id="12" w:name="_Toc33116673"/>
       <w:r>
         <w:t>Heat</w:t>
       </w:r>
-      <w:bookmarkEnd w:id="11"/>
+      <w:bookmarkEnd w:id="12"/>
     </w:p>
     <w:p>
       <w:pPr>
@@ -5475,11 +5477,11 @@
         <w:pStyle w:val="Heading3"/>
         <w:jc w:val="both"/>
       </w:pPr>
-      <w:bookmarkStart w:id="12" w:name="_Toc33116674"/>
+      <w:bookmarkStart w:id="13" w:name="_Toc33116674"/>
       <w:r>
         <w:t>Cash</w:t>
       </w:r>
-      <w:bookmarkEnd w:id="12"/>
+      <w:bookmarkEnd w:id="13"/>
     </w:p>
     <w:p>
       <w:pPr>
@@ -5505,69 +5507,69 @@
         <w:pStyle w:val="Heading3"/>
         <w:jc w:val="both"/>
       </w:pPr>
-      <w:bookmarkStart w:id="13" w:name="_Toc33116675"/>
+      <w:bookmarkStart w:id="14" w:name="_Toc33116675"/>
       <w:r>
         <w:t>Conversation Recorder</w:t>
       </w:r>
-      <w:bookmarkEnd w:id="13"/>
+      <w:bookmarkEnd w:id="14"/>
     </w:p>
     <w:p>
       <w:pPr>
         <w:pStyle w:val="Heading3"/>
         <w:jc w:val="both"/>
       </w:pPr>
-      <w:bookmarkStart w:id="14" w:name="_Toc33116676"/>
+      <w:bookmarkStart w:id="15" w:name="_Toc33116676"/>
       <w:r>
         <w:t>Maps</w:t>
       </w:r>
-      <w:bookmarkEnd w:id="14"/>
+      <w:bookmarkEnd w:id="15"/>
     </w:p>
     <w:p>
       <w:pPr>
         <w:pStyle w:val="Heading3"/>
         <w:jc w:val="both"/>
       </w:pPr>
-      <w:bookmarkStart w:id="15" w:name="_Toc33116677"/>
+      <w:bookmarkStart w:id="16" w:name="_Toc33116677"/>
       <w:r>
         <w:t>Trading &amp; Forums</w:t>
       </w:r>
-      <w:bookmarkEnd w:id="15"/>
+      <w:bookmarkEnd w:id="16"/>
     </w:p>
     <w:p>
       <w:pPr>
         <w:pStyle w:val="Heading2"/>
         <w:jc w:val="both"/>
       </w:pPr>
-      <w:bookmarkStart w:id="16" w:name="_Toc33116678"/>
+      <w:bookmarkStart w:id="17" w:name="_Toc33116678"/>
       <w:r>
         <w:t>Enemies</w:t>
       </w:r>
       <w:r>
         <w:t>/Obstacles</w:t>
       </w:r>
-      <w:bookmarkEnd w:id="16"/>
+      <w:bookmarkEnd w:id="17"/>
     </w:p>
     <w:p>
       <w:pPr>
         <w:pStyle w:val="Heading3"/>
         <w:jc w:val="both"/>
       </w:pPr>
-      <w:bookmarkStart w:id="17" w:name="_Toc33116679"/>
+      <w:bookmarkStart w:id="18" w:name="_Toc33116679"/>
       <w:r>
         <w:t>Doors</w:t>
       </w:r>
-      <w:bookmarkEnd w:id="17"/>
+      <w:bookmarkEnd w:id="18"/>
     </w:p>
     <w:p>
       <w:pPr>
         <w:pStyle w:val="Heading3"/>
         <w:jc w:val="both"/>
       </w:pPr>
-      <w:bookmarkStart w:id="18" w:name="_Toc33116680"/>
+      <w:bookmarkStart w:id="19" w:name="_Toc33116680"/>
       <w:r>
         <w:t>Security Cameras</w:t>
       </w:r>
-      <w:bookmarkEnd w:id="18"/>
+      <w:bookmarkEnd w:id="19"/>
     </w:p>
     <w:p>
       <w:pPr>
@@ -5598,11 +5600,11 @@
         <w:pStyle w:val="Heading3"/>
         <w:jc w:val="both"/>
       </w:pPr>
-      <w:bookmarkStart w:id="19" w:name="_Toc33116681"/>
+      <w:bookmarkStart w:id="20" w:name="_Toc33116681"/>
       <w:r>
         <w:t>Spider Drones</w:t>
       </w:r>
-      <w:bookmarkEnd w:id="19"/>
+      <w:bookmarkEnd w:id="20"/>
     </w:p>
     <w:p>
       <w:pPr>
@@ -5635,11 +5637,11 @@
       <w:pPr>
         <w:pStyle w:val="Heading3"/>
       </w:pPr>
-      <w:bookmarkStart w:id="20" w:name="_Toc33116682"/>
+      <w:bookmarkStart w:id="21" w:name="_Toc33116682"/>
       <w:r>
         <w:t>Snake Drones</w:t>
       </w:r>
-      <w:bookmarkEnd w:id="20"/>
+      <w:bookmarkEnd w:id="21"/>
     </w:p>
     <w:p>
       <w:r>
@@ -5651,11 +5653,11 @@
         <w:pStyle w:val="Heading3"/>
         <w:jc w:val="both"/>
       </w:pPr>
-      <w:bookmarkStart w:id="21" w:name="_Toc33116683"/>
+      <w:bookmarkStart w:id="22" w:name="_Toc33116683"/>
       <w:r>
         <w:t>Hawk Drones</w:t>
       </w:r>
-      <w:bookmarkEnd w:id="21"/>
+      <w:bookmarkEnd w:id="22"/>
     </w:p>
     <w:p>
       <w:pPr>
@@ -5678,32 +5680,32 @@
         <w:pStyle w:val="Heading3"/>
         <w:jc w:val="both"/>
       </w:pPr>
-      <w:bookmarkStart w:id="22" w:name="_Toc33116684"/>
+      <w:bookmarkStart w:id="23" w:name="_Toc33116684"/>
       <w:r>
         <w:t>Trip Lasers</w:t>
       </w:r>
-      <w:bookmarkEnd w:id="22"/>
+      <w:bookmarkEnd w:id="23"/>
     </w:p>
     <w:p>
       <w:pPr>
         <w:pStyle w:val="Heading3"/>
       </w:pPr>
-      <w:bookmarkStart w:id="23" w:name="_Toc33116685"/>
+      <w:bookmarkStart w:id="24" w:name="_Toc33116685"/>
       <w:r>
         <w:t>Technicians/Scientists/Operators</w:t>
       </w:r>
-      <w:bookmarkEnd w:id="23"/>
+      <w:bookmarkEnd w:id="24"/>
     </w:p>
     <w:p>
       <w:pPr>
         <w:pStyle w:val="Heading3"/>
         <w:jc w:val="both"/>
       </w:pPr>
-      <w:bookmarkStart w:id="24" w:name="_Toc33116686"/>
+      <w:bookmarkStart w:id="25" w:name="_Toc33116686"/>
       <w:r>
         <w:t>Guards</w:t>
       </w:r>
-      <w:bookmarkEnd w:id="24"/>
+      <w:bookmarkEnd w:id="25"/>
     </w:p>
     <w:p>
       <w:pPr>
@@ -5781,11 +5783,11 @@
         <w:pStyle w:val="Heading2"/>
         <w:jc w:val="both"/>
       </w:pPr>
-      <w:bookmarkStart w:id="25" w:name="_Toc33116687"/>
+      <w:bookmarkStart w:id="26" w:name="_Toc33116687"/>
       <w:r>
         <w:t>Core Gameplay</w:t>
       </w:r>
-      <w:bookmarkEnd w:id="25"/>
+      <w:bookmarkEnd w:id="26"/>
     </w:p>
     <w:p>
       <w:pPr>
@@ -5821,11 +5823,11 @@
         <w:pStyle w:val="Heading3"/>
         <w:jc w:val="both"/>
       </w:pPr>
-      <w:bookmarkStart w:id="26" w:name="_Toc33116688"/>
+      <w:bookmarkStart w:id="27" w:name="_Toc33116688"/>
       <w:r>
         <w:t>Hacking Mini Game</w:t>
       </w:r>
-      <w:bookmarkEnd w:id="26"/>
+      <w:bookmarkEnd w:id="27"/>
     </w:p>
     <w:p/>
     <w:p>
@@ -5968,11 +5970,11 @@
         <w:pStyle w:val="Heading2"/>
         <w:jc w:val="both"/>
       </w:pPr>
-      <w:bookmarkStart w:id="27" w:name="_Toc33116689"/>
+      <w:bookmarkStart w:id="28" w:name="_Toc33116689"/>
       <w:r>
         <w:t>Targeted Platforms</w:t>
       </w:r>
-      <w:bookmarkEnd w:id="27"/>
+      <w:bookmarkEnd w:id="28"/>
     </w:p>
     <w:p>
       <w:pPr>
@@ -6034,12 +6036,12 @@
         <w:pStyle w:val="Heading2"/>
         <w:jc w:val="both"/>
       </w:pPr>
-      <w:bookmarkStart w:id="28" w:name="_Toc33116690"/>
+      <w:bookmarkStart w:id="29" w:name="_Toc33116690"/>
       <w:r>
         <w:lastRenderedPageBreak/>
         <w:t>Monetization</w:t>
       </w:r>
-      <w:bookmarkEnd w:id="28"/>
+      <w:bookmarkEnd w:id="29"/>
     </w:p>
     <w:p>
       <w:pPr>
@@ -6083,22 +6085,22 @@
         <w:pStyle w:val="Heading2"/>
         <w:jc w:val="both"/>
       </w:pPr>
-      <w:bookmarkStart w:id="29" w:name="_Toc33116691"/>
+      <w:bookmarkStart w:id="30" w:name="_Toc33116691"/>
       <w:r>
         <w:t>Project Scope</w:t>
       </w:r>
-      <w:bookmarkEnd w:id="29"/>
+      <w:bookmarkEnd w:id="30"/>
     </w:p>
     <w:p>
       <w:pPr>
         <w:pStyle w:val="Heading2"/>
         <w:jc w:val="both"/>
       </w:pPr>
-      <w:bookmarkStart w:id="30" w:name="_Toc33116692"/>
+      <w:bookmarkStart w:id="31" w:name="_Toc33116692"/>
       <w:r>
         <w:t>Influences</w:t>
       </w:r>
-      <w:bookmarkEnd w:id="30"/>
+      <w:bookmarkEnd w:id="31"/>
     </w:p>
     <w:p>
       <w:pPr>
@@ -6146,11 +6148,11 @@
         <w:pStyle w:val="Heading2"/>
         <w:jc w:val="both"/>
       </w:pPr>
-      <w:bookmarkStart w:id="31" w:name="_Toc33116693"/>
+      <w:bookmarkStart w:id="32" w:name="_Toc33116693"/>
       <w:r>
         <w:t>Colour Palette</w:t>
       </w:r>
-      <w:bookmarkEnd w:id="31"/>
+      <w:bookmarkEnd w:id="32"/>
     </w:p>
     <w:p>
       <w:pPr>
@@ -6242,11 +6244,11 @@
         <w:pStyle w:val="Heading2"/>
         <w:jc w:val="both"/>
       </w:pPr>
-      <w:bookmarkStart w:id="32" w:name="_Toc33116694"/>
+      <w:bookmarkStart w:id="33" w:name="_Toc33116694"/>
       <w:r>
         <w:t>Style</w:t>
       </w:r>
-      <w:bookmarkEnd w:id="32"/>
+      <w:bookmarkEnd w:id="33"/>
     </w:p>
     <w:p>
       <w:pPr>
@@ -6266,33 +6268,33 @@
         <w:pStyle w:val="Heading2"/>
         <w:jc w:val="both"/>
       </w:pPr>
-      <w:bookmarkStart w:id="33" w:name="_Toc33116695"/>
+      <w:bookmarkStart w:id="34" w:name="_Toc33116695"/>
       <w:r>
         <w:t>Ideas</w:t>
       </w:r>
-      <w:bookmarkEnd w:id="33"/>
+      <w:bookmarkEnd w:id="34"/>
     </w:p>
     <w:p>
       <w:pPr>
         <w:pStyle w:val="Heading2"/>
         <w:jc w:val="both"/>
       </w:pPr>
-      <w:bookmarkStart w:id="34" w:name="_Toc33116696"/>
+      <w:bookmarkStart w:id="35" w:name="_Toc33116696"/>
       <w:r>
         <w:t>Cast</w:t>
       </w:r>
-      <w:bookmarkEnd w:id="34"/>
+      <w:bookmarkEnd w:id="35"/>
     </w:p>
     <w:p>
       <w:pPr>
         <w:pStyle w:val="Heading3"/>
         <w:jc w:val="both"/>
       </w:pPr>
-      <w:bookmarkStart w:id="35" w:name="_Toc33116697"/>
+      <w:bookmarkStart w:id="36" w:name="_Toc33116697"/>
       <w:r>
         <w:t>Mouse</w:t>
       </w:r>
-      <w:bookmarkEnd w:id="35"/>
+      <w:bookmarkEnd w:id="36"/>
       <w:r>
         <w:t xml:space="preserve"> </w:t>
       </w:r>
@@ -6317,21 +6319,21 @@
         <w:pStyle w:val="Heading3"/>
         <w:jc w:val="both"/>
       </w:pPr>
-      <w:bookmarkStart w:id="36" w:name="_Toc33116698"/>
+      <w:bookmarkStart w:id="37" w:name="_Toc33116698"/>
       <w:r>
         <w:t>Snow Owl</w:t>
       </w:r>
-      <w:bookmarkEnd w:id="36"/>
+      <w:bookmarkEnd w:id="37"/>
     </w:p>
     <w:p>
       <w:pPr>
         <w:pStyle w:val="Heading3"/>
       </w:pPr>
-      <w:bookmarkStart w:id="37" w:name="_Toc33116699"/>
+      <w:bookmarkStart w:id="38" w:name="_Toc33116699"/>
       <w:r>
         <w:t>Manager Lyon</w:t>
       </w:r>
-      <w:bookmarkEnd w:id="37"/>
+      <w:bookmarkEnd w:id="38"/>
     </w:p>
     <w:p/>
     <w:p>
@@ -6339,11 +6341,11 @@
         <w:pStyle w:val="Heading3"/>
         <w:jc w:val="both"/>
       </w:pPr>
-      <w:bookmarkStart w:id="38" w:name="_Toc33116700"/>
+      <w:bookmarkStart w:id="39" w:name="_Toc33116700"/>
       <w:r>
         <w:t>Corporations</w:t>
       </w:r>
-      <w:bookmarkEnd w:id="38"/>
+      <w:bookmarkEnd w:id="39"/>
     </w:p>
     <w:p>
       <w:pPr>
@@ -6401,12 +6403,12 @@
         <w:pStyle w:val="Heading3"/>
         <w:jc w:val="both"/>
       </w:pPr>
-      <w:bookmarkStart w:id="39" w:name="_Toc33116701"/>
+      <w:bookmarkStart w:id="40" w:name="_Toc33116701"/>
       <w:proofErr w:type="spellStart"/>
       <w:r>
         <w:t>Arisana</w:t>
       </w:r>
-      <w:bookmarkEnd w:id="39"/>
+      <w:bookmarkEnd w:id="40"/>
       <w:proofErr w:type="spellEnd"/>
     </w:p>
     <w:p>
@@ -6430,7 +6432,7 @@
         <w:pStyle w:val="Heading3"/>
         <w:jc w:val="both"/>
       </w:pPr>
-      <w:bookmarkStart w:id="40" w:name="_Toc33116702"/>
+      <w:bookmarkStart w:id="41" w:name="_Toc33116702"/>
       <w:r>
         <w:lastRenderedPageBreak/>
         <w:t>Manager</w:t>
@@ -6438,7 +6440,7 @@
       <w:r>
         <w:t>s</w:t>
       </w:r>
-      <w:bookmarkEnd w:id="40"/>
+      <w:bookmarkEnd w:id="41"/>
     </w:p>
     <w:p>
       <w:pPr>
@@ -6469,12 +6471,10 @@
       <w:pPr>
         <w:pStyle w:val="Heading3"/>
       </w:pPr>
-      <w:bookmarkStart w:id="41" w:name="_GoBack"/>
       <w:r>
         <w:t>Crash</w:t>
       </w:r>
     </w:p>
-    <w:bookmarkEnd w:id="41"/>
     <w:p>
       <w:pPr>
         <w:pStyle w:val="Heading3"/>
@@ -6686,9 +6686,10 @@
     <w:r>
       <w:rPr>
         <w:noProof/>
+        <w:color w:val="000000" w:themeColor="text1"/>
         <w:lang w:eastAsia="en-AU"/>
       </w:rPr>
-      <w:t xml:space="preserve"> </w:t>
+      <w:t>.</w:t>
     </w:r>
     <w:r>
       <w:rPr>
@@ -10866,7 +10867,7 @@
 </file>
 
 <file path=customXml/itemProps1.xml><?xml version="1.0" encoding="utf-8"?>
-<ds:datastoreItem xmlns:ds="http://schemas.openxmlformats.org/officeDocument/2006/customXml" ds:itemID="{2B6B3BA0-10F3-458C-A946-33A739271A7B}">
+<ds:datastoreItem xmlns:ds="http://schemas.openxmlformats.org/officeDocument/2006/customXml" ds:itemID="{F36A7616-5B6B-4C63-ABAB-E4731799861E}">
   <ds:schemaRefs>
     <ds:schemaRef ds:uri="http://schemas.openxmlformats.org/officeDocument/2006/bibliography"/>
   </ds:schemaRefs>

</xml_diff>